<commit_message>
svm and model word
</commit_message>
<xml_diff>
--- a/doc/MOOC大数据分析_头页.docx
+++ b/doc/MOOC大数据分析_头页.docx
@@ -2629,6 +2629,14 @@
           <w:shd w:val="clear" w:color="auto" w:fill="FFFFFF"/>
         </w:rPr>
         <w:t>：</w:t>
+      </w:r>
+      <w:r>
+        <w:rPr>
+          <w:rFonts w:ascii="Segoe UI" w:hAnsi="Segoe UI" w:cs="Segoe UI" w:hint="eastAsia"/>
+          <w:color w:val="212529"/>
+          <w:shd w:val="clear" w:color="auto" w:fill="FFFFFF"/>
+        </w:rPr>
+        <w:t>本</w:t>
       </w:r>
       <w:r>
         <w:rPr>
@@ -4586,42 +4594,272 @@
     </w:p>
     <w:p>
       <w:pPr>
-        <w:rPr>
-          <w:rFonts w:hint="eastAsia"/>
-        </w:rPr>
+        <w:ind w:left="420" w:firstLine="420"/>
       </w:pPr>
+      <w:r>
+        <w:rPr>
+          <w:rFonts w:hint="eastAsia"/>
+        </w:rPr>
+        <w:t>辍学预测数据是以字符串类型存储的逗号分隔符文件（</w:t>
+      </w:r>
+      <w:r>
+        <w:rPr>
+          <w:rFonts w:hint="eastAsia"/>
+        </w:rPr>
+        <w:t>csv</w:t>
+      </w:r>
+      <w:r>
+        <w:rPr>
+          <w:rFonts w:hint="eastAsia"/>
+        </w:rPr>
+        <w:t>），在有限的硬件条件下，</w:t>
+      </w:r>
+      <w:r>
+        <w:rPr>
+          <w:rFonts w:hint="eastAsia"/>
+        </w:rPr>
+        <w:t>为了</w:t>
+      </w:r>
+      <w:r>
+        <w:rPr>
+          <w:rFonts w:hint="eastAsia"/>
+        </w:rPr>
+        <w:t>降低在特征工程中查询数据时的时间与内存开销</w:t>
+      </w:r>
+      <w:r>
+        <w:rPr>
+          <w:rFonts w:hint="eastAsia"/>
+        </w:rPr>
+        <w:t>，</w:t>
+      </w:r>
+      <w:r>
+        <w:rPr>
+          <w:rFonts w:hint="eastAsia"/>
+        </w:rPr>
+        <w:t>有必剔除冗余数据，</w:t>
+      </w:r>
+      <w:r>
+        <w:rPr>
+          <w:rFonts w:hint="eastAsia"/>
+        </w:rPr>
+        <w:t>并选用更高效的数据结构。</w:t>
+      </w:r>
     </w:p>
     <w:p>
       <w:pPr>
-        <w:pStyle w:val="2"/>
-        <w:numPr>
-          <w:ilvl w:val="1"/>
-          <w:numId w:val="8"/>
-        </w:numPr>
-        <w:rPr>
-          <w:rFonts w:hint="eastAsia"/>
-        </w:rPr>
+        <w:ind w:left="420" w:firstLine="420"/>
       </w:pPr>
       <w:r>
-        <w:t>时间间隔特征</w:t>
+        <w:rPr>
+          <w:rFonts w:hint="eastAsia"/>
+        </w:rPr>
+        <w:t>数据清洗流程中我使用</w:t>
+      </w:r>
+      <w:r>
+        <w:rPr>
+          <w:rFonts w:hint="eastAsia"/>
+        </w:rPr>
+        <w:t>P</w:t>
+      </w:r>
+      <w:r>
+        <w:t>ython</w:t>
+      </w:r>
+      <w:r>
+        <w:rPr>
+          <w:rFonts w:hint="eastAsia"/>
+        </w:rPr>
+        <w:t>语言进行实际操作，首先遍历整个</w:t>
+      </w:r>
+      <w:r>
+        <w:rPr>
+          <w:rFonts w:hint="eastAsia"/>
+        </w:rPr>
+        <w:t>日志文件</w:t>
+      </w:r>
+      <w:r>
+        <w:rPr>
+          <w:rFonts w:hint="eastAsia"/>
+        </w:rPr>
+        <w:t>，对其</w:t>
+      </w:r>
+      <w:r>
+        <w:rPr>
+          <w:rFonts w:hint="eastAsia"/>
+        </w:rPr>
+        <w:t>中的每一行日志，根据该行中注册码进行分类，并以注册码为索引存入字典数据结构中（</w:t>
+      </w:r>
+      <w:r>
+        <w:rPr>
+          <w:rFonts w:hint="eastAsia"/>
+        </w:rPr>
+        <w:t>P</w:t>
+      </w:r>
+      <w:r>
+        <w:t>ython dict</w:t>
+      </w:r>
+      <w:r>
+        <w:t>）</w:t>
+      </w:r>
+      <w:r>
+        <w:rPr>
+          <w:rFonts w:hint="eastAsia"/>
+        </w:rPr>
+        <w:t>，在此存储过程中将字符串类型的特征值以无符号整型数值替换，并使用字典结构存储字符值与整型值之间的映射关系，以便后续分析。</w:t>
       </w:r>
     </w:p>
     <w:p>
       <w:pPr>
-        <w:pStyle w:val="2"/>
-        <w:numPr>
-          <w:ilvl w:val="1"/>
-          <w:numId w:val="8"/>
-        </w:numPr>
-        <w:rPr>
-          <w:rFonts w:hint="eastAsia"/>
-        </w:rPr>
+        <w:ind w:left="420" w:firstLine="420"/>
       </w:pPr>
       <w:r>
         <w:rPr>
           <w:rFonts w:hint="eastAsia"/>
         </w:rPr>
-        <w:t>量化方式</w:t>
+        <w:t>在对</w:t>
+      </w:r>
+      <w:r>
+        <w:rPr>
+          <w:rFonts w:hint="eastAsia"/>
+        </w:rPr>
+        <w:t>整个日志文件</w:t>
+      </w:r>
+      <w:r>
+        <w:rPr>
+          <w:rFonts w:hint="eastAsia"/>
+        </w:rPr>
+        <w:t>的遍历过程中，同时得到“课程识别码</w:t>
+      </w:r>
+      <w:r>
+        <w:rPr>
+          <w:rFonts w:hint="eastAsia"/>
+        </w:rPr>
+        <w:t>（</w:t>
+      </w:r>
+      <w:r>
+        <w:rPr>
+          <w:rFonts w:hint="eastAsia"/>
+        </w:rPr>
+        <w:t>C</w:t>
+      </w:r>
+      <w:r>
+        <w:t>）</w:t>
+      </w:r>
+      <w:r>
+        <w:rPr>
+          <w:rFonts w:hint="eastAsia"/>
+        </w:rPr>
+        <w:t>—注册码</w:t>
+      </w:r>
+      <w:r>
+        <w:rPr>
+          <w:rFonts w:hint="eastAsia"/>
+        </w:rPr>
+        <w:t>（</w:t>
+      </w:r>
+      <w:r>
+        <w:rPr>
+          <w:rFonts w:hint="eastAsia"/>
+        </w:rPr>
+        <w:t>E</w:t>
+      </w:r>
+      <w:r>
+        <w:rPr>
+          <w:rFonts w:hint="eastAsia"/>
+        </w:rPr>
+        <w:t>）</w:t>
+      </w:r>
+      <w:r>
+        <w:rPr>
+          <w:rFonts w:hint="eastAsia"/>
+        </w:rPr>
+        <w:t>—用户识别码</w:t>
+      </w:r>
+      <w:r>
+        <w:rPr>
+          <w:rFonts w:hint="eastAsia"/>
+        </w:rPr>
+        <w:t>（</w:t>
+      </w:r>
+      <w:r>
+        <w:rPr>
+          <w:rFonts w:hint="eastAsia"/>
+        </w:rPr>
+        <w:t>U</w:t>
+      </w:r>
+      <w:r>
+        <w:rPr>
+          <w:rFonts w:hint="eastAsia"/>
+        </w:rPr>
+        <w:t>）</w:t>
+      </w:r>
+      <w:r>
+        <w:rPr>
+          <w:rFonts w:hint="eastAsia"/>
+        </w:rPr>
+        <w:t>”之间的唯一映射关系，并存储在字典格式中。</w:t>
+      </w:r>
+    </w:p>
+    <w:p>
+      <w:pPr>
+        <w:ind w:left="420" w:firstLine="420"/>
+        <w:rPr>
+          <w:rFonts w:hint="eastAsia"/>
+        </w:rPr>
+      </w:pPr>
+      <w:r>
+        <w:rPr>
+          <w:rFonts w:hint="eastAsia"/>
+        </w:rPr>
+        <w:t>此步骤是为了</w:t>
+      </w:r>
+      <w:r>
+        <w:rPr>
+          <w:rFonts w:hint="eastAsia"/>
+        </w:rPr>
+        <w:t>降低查询某课程或某用户下的所有数据时的时间开销而设计的，只需存储“</w:t>
+      </w:r>
+      <w:r>
+        <w:rPr>
+          <w:rFonts w:hint="eastAsia"/>
+        </w:rPr>
+        <w:t>C</w:t>
+      </w:r>
+      <w:r>
+        <w:t>-E-U</w:t>
+      </w:r>
+      <w:r>
+        <w:rPr>
+          <w:rFonts w:hint="eastAsia"/>
+        </w:rPr>
+        <w:t>”这一映射关系，并配合字典结构，即可高效的进行查询筛选等操作。</w:t>
+      </w:r>
+    </w:p>
+    <w:p>
+      <w:pPr>
+        <w:rPr>
+          <w:rFonts w:hint="eastAsia"/>
+        </w:rPr>
+      </w:pPr>
+      <w:r>
+        <w:tab/>
+      </w:r>
+      <w:r>
+        <w:rPr>
+          <w:rFonts w:hint="eastAsia"/>
+        </w:rPr>
+        <w:t>（</w:t>
+      </w:r>
+      <w:r>
+        <w:rPr>
+          <w:rFonts w:hint="eastAsia"/>
+        </w:rPr>
+        <w:t>groupby</w:t>
+      </w:r>
+      <w:r>
+        <w:rPr>
+          <w:rFonts w:hint="eastAsia"/>
+        </w:rPr>
+        <w:t>示意图）</w:t>
       </w:r>
     </w:p>
     <w:p>
@@ -4633,6 +4871,58 @@
         </w:numPr>
       </w:pPr>
       <w:r>
+        <w:t>时间间隔特征</w:t>
+      </w:r>
+    </w:p>
+    <w:p>
+      <w:pPr>
+        <w:ind w:left="420"/>
+      </w:pPr>
+      <w:r>
+        <w:rPr>
+          <w:rFonts w:hint="eastAsia"/>
+        </w:rPr>
+        <w:t>2.2.1</w:t>
+      </w:r>
+      <w:r>
+        <w:t xml:space="preserve"> </w:t>
+      </w:r>
+      <w:r>
+        <w:rPr>
+          <w:rFonts w:hint="eastAsia"/>
+        </w:rPr>
+        <w:t>阐述：</w:t>
+      </w:r>
+    </w:p>
+    <w:p>
+      <w:pPr>
+        <w:ind w:left="420"/>
+        <w:rPr>
+          <w:rFonts w:hint="eastAsia"/>
+        </w:rPr>
+      </w:pPr>
+      <w:r>
+        <w:rPr>
+          <w:rFonts w:hint="eastAsia"/>
+        </w:rPr>
+        <w:t>2.2.2</w:t>
+      </w:r>
+      <w:r>
+        <w:rPr>
+          <w:rFonts w:hint="eastAsia"/>
+        </w:rPr>
+        <w:t>提取方式</w:t>
+      </w:r>
+    </w:p>
+    <w:p>
+      <w:pPr>
+        <w:pStyle w:val="2"/>
+        <w:numPr>
+          <w:ilvl w:val="1"/>
+          <w:numId w:val="8"/>
+        </w:numPr>
+      </w:pPr>
+      <w:r>
         <w:t>行为转移特征</w:t>
       </w:r>
       <w:r>
@@ -4640,6 +4930,39 @@
       </w:r>
       <w:r>
         <w:softHyphen/>
+      </w:r>
+    </w:p>
+    <w:p>
+      <w:pPr>
+        <w:pStyle w:val="2"/>
+        <w:numPr>
+          <w:ilvl w:val="1"/>
+          <w:numId w:val="8"/>
+        </w:numPr>
+        <w:rPr>
+          <w:rFonts w:hint="eastAsia"/>
+        </w:rPr>
+      </w:pPr>
+      <w:r>
+        <w:t>历史信息</w:t>
+      </w:r>
+    </w:p>
+    <w:p>
+      <w:pPr>
+        <w:pStyle w:val="2"/>
+        <w:numPr>
+          <w:ilvl w:val="1"/>
+          <w:numId w:val="8"/>
+        </w:numPr>
+        <w:rPr>
+          <w:rFonts w:hint="eastAsia"/>
+        </w:rPr>
+      </w:pPr>
+      <w:r>
+        <w:rPr>
+          <w:rFonts w:hint="eastAsia"/>
+        </w:rPr>
+        <w:t>量化方式</w:t>
       </w:r>
     </w:p>
     <w:p>
@@ -4672,6 +4995,97 @@
         </w:rPr>
         <w:t>预测模型</w:t>
       </w:r>
+    </w:p>
+    <w:p>
+      <w:pPr>
+        <w:ind w:left="420" w:firstLine="420"/>
+      </w:pPr>
+      <w:r>
+        <w:rPr>
+          <w:rFonts w:hint="eastAsia"/>
+        </w:rPr>
+        <w:t>目前我已经通过特征工程量化了用户的行为特征，并将其与历史信息进行组合，余下的的工作就是基于这些特征，选择合适的模型拟合特征和辍学标签间的关系。</w:t>
+      </w:r>
+    </w:p>
+    <w:p>
+      <w:pPr>
+        <w:ind w:left="420"/>
+      </w:pPr>
+      <w:r>
+        <w:tab/>
+      </w:r>
+      <w:r>
+        <w:rPr>
+          <w:rFonts w:hint="eastAsia"/>
+        </w:rPr>
+        <w:t>我希望可以通过模型拟合的过程了解用户辍学的成因，所以选用了易于解释的决策树模型以及线性回归模型。</w:t>
+      </w:r>
+    </w:p>
+    <w:p>
+      <w:pPr>
+        <w:ind w:left="420"/>
+        <w:rPr>
+          <w:rFonts w:hint="eastAsia"/>
+        </w:rPr>
+      </w:pPr>
+    </w:p>
+    <w:p>
+      <w:pPr>
+        <w:pStyle w:val="1"/>
+        <w:numPr>
+          <w:ilvl w:val="1"/>
+          <w:numId w:val="8"/>
+        </w:numPr>
+        <w:spacing w:before="312" w:after="156"/>
+      </w:pPr>
+      <w:r>
+        <w:rPr>
+          <w:rFonts w:hint="eastAsia"/>
+        </w:rPr>
+        <w:lastRenderedPageBreak/>
+        <w:t>回归</w:t>
+      </w:r>
+    </w:p>
+    <w:p>
+      <w:pPr>
+        <w:pStyle w:val="1"/>
+        <w:numPr>
+          <w:ilvl w:val="2"/>
+          <w:numId w:val="8"/>
+        </w:numPr>
+        <w:spacing w:before="312" w:after="156"/>
+      </w:pPr>
+      <w:r>
+        <w:rPr>
+          <w:rFonts w:hint="eastAsia"/>
+        </w:rPr>
+        <w:t>线性</w:t>
+      </w:r>
+    </w:p>
+    <w:p>
+      <w:pPr>
+        <w:pStyle w:val="1"/>
+        <w:numPr>
+          <w:ilvl w:val="2"/>
+          <w:numId w:val="8"/>
+        </w:numPr>
+        <w:spacing w:before="312" w:after="156"/>
+      </w:pPr>
+      <w:r>
+        <w:rPr>
+          <w:rFonts w:hint="eastAsia"/>
+        </w:rPr>
+        <w:t>非线性</w:t>
+      </w:r>
+    </w:p>
+    <w:p>
+      <w:pPr>
+        <w:pStyle w:val="1"/>
+        <w:spacing w:before="312" w:after="156"/>
+        <w:rPr>
+          <w:rFonts w:hint="eastAsia"/>
+        </w:rPr>
+      </w:pPr>
     </w:p>
     <w:p>
       <w:pPr>

</xml_diff>